<commit_message>
Prepared all files for final additions on the project.
</commit_message>
<xml_diff>
--- a/VetMed_Project_Checklist.docx
+++ b/VetMed_Project_Checklist.docx
@@ -12,7 +12,431 @@
         <w:rPr>
           <w:lang w:val="en-US"/>
         </w:rPr>
-        <w:t>Health Technician</w:t>
+        <w:t>Administrator</w:t>
+      </w:r>
+    </w:p>
+    <w:p>
+      <w:pPr>
+        <w:pStyle w:val="ListParagraph"/>
+        <w:numPr>
+          <w:ilvl w:val="0"/>
+          <w:numId w:val="2"/>
+        </w:numPr>
+        <w:rPr>
+          <w:lang w:val="en-US"/>
+        </w:rPr>
+      </w:pPr>
+      <w:r>
+        <w:rPr>
+          <w:lang w:val="en-US"/>
+        </w:rPr>
+        <w:t>Login</w:t>
+      </w:r>
+    </w:p>
+    <w:p>
+      <w:pPr>
+        <w:pStyle w:val="ListParagraph"/>
+        <w:numPr>
+          <w:ilvl w:val="1"/>
+          <w:numId w:val="2"/>
+        </w:numPr>
+        <w:rPr>
+          <w:lang w:val="en-US"/>
+        </w:rPr>
+      </w:pPr>
+      <w:r>
+        <w:rPr>
+          <w:lang w:val="en-US"/>
+        </w:rPr>
+        <w:t>Logout</w:t>
+      </w:r>
+    </w:p>
+    <w:p>
+      <w:pPr>
+        <w:pStyle w:val="ListParagraph"/>
+        <w:numPr>
+          <w:ilvl w:val="1"/>
+          <w:numId w:val="2"/>
+        </w:numPr>
+        <w:rPr>
+          <w:lang w:val="en-US"/>
+        </w:rPr>
+      </w:pPr>
+      <w:r>
+        <w:rPr>
+          <w:lang w:val="en-US"/>
+        </w:rPr>
+        <w:t>Personal Settings</w:t>
+      </w:r>
+    </w:p>
+    <w:p>
+      <w:pPr>
+        <w:pStyle w:val="ListParagraph"/>
+        <w:numPr>
+          <w:ilvl w:val="1"/>
+          <w:numId w:val="2"/>
+        </w:numPr>
+        <w:rPr>
+          <w:lang w:val="en-US"/>
+        </w:rPr>
+      </w:pPr>
+      <w:r>
+        <w:rPr>
+          <w:lang w:val="en-US"/>
+        </w:rPr>
+        <w:t>Animal Management</w:t>
+      </w:r>
+    </w:p>
+    <w:p>
+      <w:pPr>
+        <w:pStyle w:val="ListParagraph"/>
+        <w:numPr>
+          <w:ilvl w:val="1"/>
+          <w:numId w:val="2"/>
+        </w:numPr>
+        <w:rPr>
+          <w:lang w:val="en-US"/>
+        </w:rPr>
+      </w:pPr>
+      <w:r>
+        <w:rPr>
+          <w:lang w:val="en-US"/>
+        </w:rPr>
+        <w:t>User Management</w:t>
+      </w:r>
+    </w:p>
+    <w:p>
+      <w:pPr>
+        <w:pStyle w:val="ListParagraph"/>
+        <w:numPr>
+          <w:ilvl w:val="1"/>
+          <w:numId w:val="2"/>
+        </w:numPr>
+        <w:rPr>
+          <w:lang w:val="en-US"/>
+        </w:rPr>
+      </w:pPr>
+      <w:r>
+        <w:rPr>
+          <w:lang w:val="en-US"/>
+        </w:rPr>
+        <w:t>List of all animal Profile by searching for the animal</w:t>
+      </w:r>
+      <w:r>
+        <w:rPr>
+          <w:lang w:val="en-US"/>
+        </w:rPr>
+        <w:t xml:space="preserve"> (View only)</w:t>
+      </w:r>
+    </w:p>
+    <w:p>
+      <w:pPr>
+        <w:pStyle w:val="ListParagraph"/>
+        <w:numPr>
+          <w:ilvl w:val="2"/>
+          <w:numId w:val="2"/>
+        </w:numPr>
+        <w:rPr>
+          <w:lang w:val="en-US"/>
+        </w:rPr>
+      </w:pPr>
+      <w:r>
+        <w:rPr>
+          <w:lang w:val="en-US"/>
+        </w:rPr>
+        <w:t>Comments</w:t>
+      </w:r>
+    </w:p>
+    <w:p>
+      <w:pPr>
+        <w:pStyle w:val="ListParagraph"/>
+        <w:numPr>
+          <w:ilvl w:val="2"/>
+          <w:numId w:val="2"/>
+        </w:numPr>
+        <w:rPr>
+          <w:lang w:val="en-US"/>
+        </w:rPr>
+      </w:pPr>
+      <w:r>
+        <w:rPr>
+          <w:lang w:val="en-US"/>
+        </w:rPr>
+        <w:t>Status</w:t>
+      </w:r>
+    </w:p>
+    <w:p>
+      <w:pPr>
+        <w:pStyle w:val="ListParagraph"/>
+        <w:numPr>
+          <w:ilvl w:val="1"/>
+          <w:numId w:val="2"/>
+        </w:numPr>
+        <w:rPr>
+          <w:lang w:val="en-US"/>
+        </w:rPr>
+      </w:pPr>
+      <w:r>
+        <w:rPr>
+          <w:lang w:val="en-US"/>
+        </w:rPr>
+        <w:t>Teaching Request Management</w:t>
+      </w:r>
+    </w:p>
+    <w:p>
+      <w:pPr>
+        <w:pStyle w:val="ListParagraph"/>
+        <w:numPr>
+          <w:ilvl w:val="2"/>
+          <w:numId w:val="2"/>
+        </w:numPr>
+        <w:rPr>
+          <w:lang w:val="en-US"/>
+        </w:rPr>
+      </w:pPr>
+      <w:r>
+        <w:rPr>
+          <w:lang w:val="en-US"/>
+        </w:rPr>
+        <w:t>Animal teaching request list with approval/denial options</w:t>
+      </w:r>
+    </w:p>
+    <w:p>
+      <w:pPr>
+        <w:rPr>
+          <w:lang w:val="en-US"/>
+        </w:rPr>
+      </w:pPr>
+    </w:p>
+    <w:p>
+      <w:pPr>
+        <w:rPr>
+          <w:lang w:val="en-US"/>
+        </w:rPr>
+      </w:pPr>
+      <w:r>
+        <w:rPr>
+          <w:lang w:val="en-US"/>
+        </w:rPr>
+        <w:t>Animal Health Attendant</w:t>
+      </w:r>
+    </w:p>
+    <w:p>
+      <w:pPr>
+        <w:pStyle w:val="ListParagraph"/>
+        <w:numPr>
+          <w:ilvl w:val="0"/>
+          <w:numId w:val="4"/>
+        </w:numPr>
+        <w:rPr>
+          <w:lang w:val="en-US"/>
+        </w:rPr>
+      </w:pPr>
+      <w:r>
+        <w:rPr>
+          <w:lang w:val="en-US"/>
+        </w:rPr>
+        <w:t>Login</w:t>
+      </w:r>
+    </w:p>
+    <w:p>
+      <w:pPr>
+        <w:pStyle w:val="ListParagraph"/>
+        <w:numPr>
+          <w:ilvl w:val="1"/>
+          <w:numId w:val="4"/>
+        </w:numPr>
+        <w:rPr>
+          <w:lang w:val="en-US"/>
+        </w:rPr>
+      </w:pPr>
+      <w:r>
+        <w:rPr>
+          <w:lang w:val="en-US"/>
+        </w:rPr>
+        <w:t>Logout</w:t>
+      </w:r>
+    </w:p>
+    <w:p>
+      <w:pPr>
+        <w:pStyle w:val="ListParagraph"/>
+        <w:numPr>
+          <w:ilvl w:val="1"/>
+          <w:numId w:val="4"/>
+        </w:numPr>
+        <w:rPr>
+          <w:lang w:val="en-US"/>
+        </w:rPr>
+      </w:pPr>
+      <w:r>
+        <w:rPr>
+          <w:lang w:val="en-US"/>
+        </w:rPr>
+        <w:t>Personal Settings</w:t>
+      </w:r>
+    </w:p>
+    <w:p>
+      <w:pPr>
+        <w:pStyle w:val="ListParagraph"/>
+        <w:numPr>
+          <w:ilvl w:val="1"/>
+          <w:numId w:val="4"/>
+        </w:numPr>
+        <w:rPr>
+          <w:lang w:val="en-US"/>
+        </w:rPr>
+      </w:pPr>
+      <w:r>
+        <w:rPr>
+          <w:lang w:val="en-US"/>
+        </w:rPr>
+        <w:t>List of all animal Profile by searching for the animal</w:t>
+      </w:r>
+    </w:p>
+    <w:p>
+      <w:pPr>
+        <w:pStyle w:val="ListParagraph"/>
+        <w:numPr>
+          <w:ilvl w:val="2"/>
+          <w:numId w:val="4"/>
+        </w:numPr>
+        <w:rPr>
+          <w:lang w:val="en-US"/>
+        </w:rPr>
+      </w:pPr>
+      <w:r>
+        <w:rPr>
+          <w:lang w:val="en-US"/>
+        </w:rPr>
+        <w:t>Comments</w:t>
+      </w:r>
+    </w:p>
+    <w:p>
+      <w:pPr>
+        <w:pStyle w:val="ListParagraph"/>
+        <w:numPr>
+          <w:ilvl w:val="2"/>
+          <w:numId w:val="4"/>
+        </w:numPr>
+        <w:rPr>
+          <w:lang w:val="en-US"/>
+        </w:rPr>
+      </w:pPr>
+      <w:r>
+        <w:rPr>
+          <w:lang w:val="en-US"/>
+        </w:rPr>
+        <w:t>Photos</w:t>
+      </w:r>
+    </w:p>
+    <w:p>
+      <w:pPr>
+        <w:pStyle w:val="ListParagraph"/>
+        <w:numPr>
+          <w:ilvl w:val="2"/>
+          <w:numId w:val="4"/>
+        </w:numPr>
+        <w:rPr>
+          <w:lang w:val="en-US"/>
+        </w:rPr>
+      </w:pPr>
+      <w:r>
+        <w:rPr>
+          <w:lang w:val="en-US"/>
+        </w:rPr>
+        <w:t>Diagnoses</w:t>
+      </w:r>
+    </w:p>
+    <w:p>
+      <w:pPr>
+        <w:pStyle w:val="ListParagraph"/>
+        <w:numPr>
+          <w:ilvl w:val="2"/>
+          <w:numId w:val="4"/>
+        </w:numPr>
+        <w:rPr>
+          <w:lang w:val="en-US"/>
+        </w:rPr>
+      </w:pPr>
+      <w:r>
+        <w:rPr>
+          <w:lang w:val="en-US"/>
+        </w:rPr>
+        <w:t>Prescriptions</w:t>
+      </w:r>
+    </w:p>
+    <w:p>
+      <w:pPr>
+        <w:pStyle w:val="ListParagraph"/>
+        <w:numPr>
+          <w:ilvl w:val="2"/>
+          <w:numId w:val="4"/>
+        </w:numPr>
+        <w:rPr>
+          <w:lang w:val="en-US"/>
+        </w:rPr>
+      </w:pPr>
+      <w:r>
+        <w:rPr>
+          <w:lang w:val="en-US"/>
+        </w:rPr>
+        <w:t>Status</w:t>
+      </w:r>
+    </w:p>
+    <w:p>
+      <w:pPr>
+        <w:pStyle w:val="ListParagraph"/>
+        <w:numPr>
+          <w:ilvl w:val="1"/>
+          <w:numId w:val="4"/>
+        </w:numPr>
+        <w:rPr>
+          <w:lang w:val="en-US"/>
+        </w:rPr>
+      </w:pPr>
+      <w:r>
+        <w:rPr>
+          <w:lang w:val="en-US"/>
+        </w:rPr>
+        <w:t>Treatment Request Management</w:t>
+      </w:r>
+    </w:p>
+    <w:p>
+      <w:pPr>
+        <w:pStyle w:val="ListParagraph"/>
+        <w:numPr>
+          <w:ilvl w:val="2"/>
+          <w:numId w:val="4"/>
+        </w:numPr>
+        <w:rPr>
+          <w:lang w:val="en-US"/>
+        </w:rPr>
+      </w:pPr>
+      <w:r>
+        <w:rPr>
+          <w:lang w:val="en-US"/>
+        </w:rPr>
+        <w:t xml:space="preserve">Animal list with option to request treatment for an animal </w:t>
+      </w:r>
+    </w:p>
+    <w:p>
+      <w:pPr>
+        <w:rPr>
+          <w:lang w:val="en-US"/>
+        </w:rPr>
+      </w:pPr>
+    </w:p>
+    <w:p>
+      <w:pPr>
+        <w:rPr>
+          <w:lang w:val="en-US"/>
+        </w:rPr>
+      </w:pPr>
+      <w:r>
+        <w:rPr>
+          <w:lang w:val="en-US"/>
+        </w:rPr>
+        <w:t>Animal Health Technician</w:t>
       </w:r>
     </w:p>
     <w:p>
@@ -266,212 +690,7 @@
         <w:rPr>
           <w:lang w:val="en-US"/>
         </w:rPr>
-        <w:t>Admin</w:t>
-      </w:r>
-    </w:p>
-    <w:p>
-      <w:pPr>
-        <w:pStyle w:val="ListParagraph"/>
-        <w:numPr>
-          <w:ilvl w:val="0"/>
-          <w:numId w:val="2"/>
-        </w:numPr>
-        <w:rPr>
-          <w:lang w:val="en-US"/>
-        </w:rPr>
-      </w:pPr>
-      <w:r>
-        <w:rPr>
-          <w:lang w:val="en-US"/>
-        </w:rPr>
-        <w:t>Login</w:t>
-      </w:r>
-    </w:p>
-    <w:p>
-      <w:pPr>
-        <w:pStyle w:val="ListParagraph"/>
-        <w:numPr>
-          <w:ilvl w:val="1"/>
-          <w:numId w:val="2"/>
-        </w:numPr>
-        <w:rPr>
-          <w:lang w:val="en-US"/>
-        </w:rPr>
-      </w:pPr>
-      <w:r>
-        <w:rPr>
-          <w:lang w:val="en-US"/>
-        </w:rPr>
-        <w:t>Logout</w:t>
-      </w:r>
-    </w:p>
-    <w:p>
-      <w:pPr>
-        <w:pStyle w:val="ListParagraph"/>
-        <w:numPr>
-          <w:ilvl w:val="1"/>
-          <w:numId w:val="2"/>
-        </w:numPr>
-        <w:rPr>
-          <w:lang w:val="en-US"/>
-        </w:rPr>
-      </w:pPr>
-      <w:r>
-        <w:rPr>
-          <w:lang w:val="en-US"/>
-        </w:rPr>
-        <w:t>Personal Settings</w:t>
-      </w:r>
-    </w:p>
-    <w:p>
-      <w:pPr>
-        <w:pStyle w:val="ListParagraph"/>
-        <w:numPr>
-          <w:ilvl w:val="1"/>
-          <w:numId w:val="2"/>
-        </w:numPr>
-        <w:rPr>
-          <w:lang w:val="en-US"/>
-        </w:rPr>
-      </w:pPr>
-      <w:r>
-        <w:rPr>
-          <w:lang w:val="en-US"/>
-        </w:rPr>
-        <w:t>Animal Management</w:t>
-      </w:r>
-    </w:p>
-    <w:p>
-      <w:pPr>
-        <w:pStyle w:val="ListParagraph"/>
-        <w:numPr>
-          <w:ilvl w:val="1"/>
-          <w:numId w:val="2"/>
-        </w:numPr>
-        <w:rPr>
-          <w:lang w:val="en-US"/>
-        </w:rPr>
-      </w:pPr>
-      <w:r>
-        <w:rPr>
-          <w:lang w:val="en-US"/>
-        </w:rPr>
-        <w:t>User Management</w:t>
-      </w:r>
-    </w:p>
-    <w:p>
-      <w:pPr>
-        <w:pStyle w:val="ListParagraph"/>
-        <w:numPr>
-          <w:ilvl w:val="1"/>
-          <w:numId w:val="2"/>
-        </w:numPr>
-        <w:rPr>
-          <w:lang w:val="en-US"/>
-        </w:rPr>
-      </w:pPr>
-      <w:r>
-        <w:rPr>
-          <w:lang w:val="en-US"/>
-        </w:rPr>
-        <w:t>List of all animal Profile by searching for the animal</w:t>
-      </w:r>
-      <w:r>
-        <w:rPr>
-          <w:lang w:val="en-US"/>
-        </w:rPr>
-        <w:t xml:space="preserve"> (View only)</w:t>
-      </w:r>
-    </w:p>
-    <w:p>
-      <w:pPr>
-        <w:pStyle w:val="ListParagraph"/>
-        <w:numPr>
-          <w:ilvl w:val="2"/>
-          <w:numId w:val="2"/>
-        </w:numPr>
-        <w:rPr>
-          <w:lang w:val="en-US"/>
-        </w:rPr>
-      </w:pPr>
-      <w:r>
-        <w:rPr>
-          <w:lang w:val="en-US"/>
-        </w:rPr>
-        <w:t>Comments</w:t>
-      </w:r>
-    </w:p>
-    <w:p>
-      <w:pPr>
-        <w:pStyle w:val="ListParagraph"/>
-        <w:numPr>
-          <w:ilvl w:val="2"/>
-          <w:numId w:val="2"/>
-        </w:numPr>
-        <w:rPr>
-          <w:lang w:val="en-US"/>
-        </w:rPr>
-      </w:pPr>
-      <w:r>
-        <w:rPr>
-          <w:lang w:val="en-US"/>
-        </w:rPr>
-        <w:t>Status</w:t>
-      </w:r>
-    </w:p>
-    <w:p>
-      <w:pPr>
-        <w:pStyle w:val="ListParagraph"/>
-        <w:numPr>
-          <w:ilvl w:val="1"/>
-          <w:numId w:val="2"/>
-        </w:numPr>
-        <w:rPr>
-          <w:lang w:val="en-US"/>
-        </w:rPr>
-      </w:pPr>
-      <w:r>
-        <w:rPr>
-          <w:lang w:val="en-US"/>
-        </w:rPr>
-        <w:t>Teaching Request Management</w:t>
-      </w:r>
-    </w:p>
-    <w:p>
-      <w:pPr>
-        <w:pStyle w:val="ListParagraph"/>
-        <w:numPr>
-          <w:ilvl w:val="2"/>
-          <w:numId w:val="2"/>
-        </w:numPr>
-        <w:rPr>
-          <w:lang w:val="en-US"/>
-        </w:rPr>
-      </w:pPr>
-      <w:r>
-        <w:rPr>
-          <w:lang w:val="en-US"/>
-        </w:rPr>
-        <w:t>Animal teaching request list with approval/denial options</w:t>
-      </w:r>
-    </w:p>
-    <w:p>
-      <w:pPr>
-        <w:rPr>
-          <w:lang w:val="en-US"/>
-        </w:rPr>
-      </w:pPr>
-    </w:p>
-    <w:p>
-      <w:pPr>
-        <w:rPr>
-          <w:lang w:val="en-US"/>
-        </w:rPr>
-      </w:pPr>
-      <w:r>
-        <w:rPr>
-          <w:lang w:val="en-US"/>
-        </w:rPr>
+        <w:lastRenderedPageBreak/>
         <w:t>Student</w:t>
       </w:r>
     </w:p>
@@ -580,271 +799,7 @@
         <w:rPr>
           <w:lang w:val="en-US"/>
         </w:rPr>
-        <w:t>Status</w:t>
-      </w:r>
-      <w:r>
-        <w:rPr>
-          <w:lang w:val="en-US"/>
-        </w:rPr>
-        <w:t xml:space="preserve"> (View only)</w:t>
-      </w:r>
-    </w:p>
-    <w:p>
-      <w:pPr>
-        <w:rPr>
-          <w:lang w:val="en-US"/>
-        </w:rPr>
-      </w:pPr>
-    </w:p>
-    <w:p>
-      <w:pPr>
-        <w:rPr>
-          <w:lang w:val="en-US"/>
-        </w:rPr>
-      </w:pPr>
-    </w:p>
-    <w:p>
-      <w:pPr>
-        <w:rPr>
-          <w:lang w:val="en-US"/>
-        </w:rPr>
-      </w:pPr>
-    </w:p>
-    <w:p>
-      <w:pPr>
-        <w:rPr>
-          <w:lang w:val="en-US"/>
-        </w:rPr>
-      </w:pPr>
-    </w:p>
-    <w:p>
-      <w:pPr>
-        <w:rPr>
-          <w:lang w:val="en-US"/>
-        </w:rPr>
-      </w:pPr>
-      <w:r>
-        <w:rPr>
-          <w:lang w:val="en-US"/>
-        </w:rPr>
-        <w:lastRenderedPageBreak/>
-        <w:t>Attendant</w:t>
-      </w:r>
-    </w:p>
-    <w:p>
-      <w:pPr>
-        <w:pStyle w:val="ListParagraph"/>
-        <w:numPr>
-          <w:ilvl w:val="0"/>
-          <w:numId w:val="4"/>
-        </w:numPr>
-        <w:rPr>
-          <w:lang w:val="en-US"/>
-        </w:rPr>
-      </w:pPr>
-      <w:r>
-        <w:rPr>
-          <w:lang w:val="en-US"/>
-        </w:rPr>
-        <w:t>Login</w:t>
-      </w:r>
-    </w:p>
-    <w:p>
-      <w:pPr>
-        <w:pStyle w:val="ListParagraph"/>
-        <w:numPr>
-          <w:ilvl w:val="1"/>
-          <w:numId w:val="4"/>
-        </w:numPr>
-        <w:rPr>
-          <w:lang w:val="en-US"/>
-        </w:rPr>
-      </w:pPr>
-      <w:r>
-        <w:rPr>
-          <w:lang w:val="en-US"/>
-        </w:rPr>
-        <w:t>Logout</w:t>
-      </w:r>
-    </w:p>
-    <w:p>
-      <w:pPr>
-        <w:pStyle w:val="ListParagraph"/>
-        <w:numPr>
-          <w:ilvl w:val="1"/>
-          <w:numId w:val="4"/>
-        </w:numPr>
-        <w:rPr>
-          <w:lang w:val="en-US"/>
-        </w:rPr>
-      </w:pPr>
-      <w:r>
-        <w:rPr>
-          <w:lang w:val="en-US"/>
-        </w:rPr>
-        <w:t>Personal Settings</w:t>
-      </w:r>
-    </w:p>
-    <w:p>
-      <w:pPr>
-        <w:pStyle w:val="ListParagraph"/>
-        <w:numPr>
-          <w:ilvl w:val="1"/>
-          <w:numId w:val="4"/>
-        </w:numPr>
-        <w:rPr>
-          <w:lang w:val="en-US"/>
-        </w:rPr>
-      </w:pPr>
-      <w:r>
-        <w:rPr>
-          <w:lang w:val="en-US"/>
-        </w:rPr>
-        <w:t>List of all animal Profile by searching for the animal</w:t>
-      </w:r>
-    </w:p>
-    <w:p>
-      <w:pPr>
-        <w:pStyle w:val="ListParagraph"/>
-        <w:numPr>
-          <w:ilvl w:val="2"/>
-          <w:numId w:val="4"/>
-        </w:numPr>
-        <w:rPr>
-          <w:lang w:val="en-US"/>
-        </w:rPr>
-      </w:pPr>
-      <w:r>
-        <w:rPr>
-          <w:lang w:val="en-US"/>
-        </w:rPr>
-        <w:t>Comments</w:t>
-      </w:r>
-    </w:p>
-    <w:p>
-      <w:pPr>
-        <w:pStyle w:val="ListParagraph"/>
-        <w:numPr>
-          <w:ilvl w:val="2"/>
-          <w:numId w:val="4"/>
-        </w:numPr>
-        <w:rPr>
-          <w:lang w:val="en-US"/>
-        </w:rPr>
-      </w:pPr>
-      <w:r>
-        <w:rPr>
-          <w:lang w:val="en-US"/>
-        </w:rPr>
-        <w:t>Photos</w:t>
-      </w:r>
-    </w:p>
-    <w:p>
-      <w:pPr>
-        <w:pStyle w:val="ListParagraph"/>
-        <w:numPr>
-          <w:ilvl w:val="2"/>
-          <w:numId w:val="4"/>
-        </w:numPr>
-        <w:rPr>
-          <w:lang w:val="en-US"/>
-        </w:rPr>
-      </w:pPr>
-      <w:r>
-        <w:rPr>
-          <w:lang w:val="en-US"/>
-        </w:rPr>
-        <w:t>Diagnoses</w:t>
-      </w:r>
-    </w:p>
-    <w:p>
-      <w:pPr>
-        <w:pStyle w:val="ListParagraph"/>
-        <w:numPr>
-          <w:ilvl w:val="2"/>
-          <w:numId w:val="4"/>
-        </w:numPr>
-        <w:rPr>
-          <w:lang w:val="en-US"/>
-        </w:rPr>
-      </w:pPr>
-      <w:r>
-        <w:rPr>
-          <w:lang w:val="en-US"/>
-        </w:rPr>
-        <w:t>Prescriptions</w:t>
-      </w:r>
-    </w:p>
-    <w:p>
-      <w:pPr>
-        <w:pStyle w:val="ListParagraph"/>
-        <w:numPr>
-          <w:ilvl w:val="2"/>
-          <w:numId w:val="4"/>
-        </w:numPr>
-        <w:rPr>
-          <w:lang w:val="en-US"/>
-        </w:rPr>
-      </w:pPr>
-      <w:r>
-        <w:rPr>
-          <w:lang w:val="en-US"/>
-        </w:rPr>
-        <w:t>Status</w:t>
-      </w:r>
-    </w:p>
-    <w:p>
-      <w:pPr>
-        <w:pStyle w:val="ListParagraph"/>
-        <w:numPr>
-          <w:ilvl w:val="1"/>
-          <w:numId w:val="4"/>
-        </w:numPr>
-        <w:rPr>
-          <w:lang w:val="en-US"/>
-        </w:rPr>
-      </w:pPr>
-      <w:r>
-        <w:rPr>
-          <w:lang w:val="en-US"/>
-        </w:rPr>
-        <w:t>Treatment Request Management</w:t>
-      </w:r>
-    </w:p>
-    <w:p>
-      <w:pPr>
-        <w:pStyle w:val="ListParagraph"/>
-        <w:numPr>
-          <w:ilvl w:val="2"/>
-          <w:numId w:val="4"/>
-        </w:numPr>
-        <w:rPr>
-          <w:lang w:val="en-US"/>
-        </w:rPr>
-      </w:pPr>
-      <w:r>
-        <w:rPr>
-          <w:lang w:val="en-US"/>
-        </w:rPr>
-        <w:t xml:space="preserve">Animal </w:t>
-      </w:r>
-      <w:r>
-        <w:rPr>
-          <w:lang w:val="en-US"/>
-        </w:rPr>
-        <w:t xml:space="preserve">list with option to </w:t>
-      </w:r>
-      <w:r>
-        <w:rPr>
-          <w:lang w:val="en-US"/>
-        </w:rPr>
-        <w:t>request treatment for an animal</w:t>
-      </w:r>
-      <w:r>
-        <w:rPr>
-          <w:lang w:val="en-US"/>
-        </w:rPr>
-        <w:t xml:space="preserve"> </w:t>
+        <w:t>Status (View only)</w:t>
       </w:r>
     </w:p>
     <w:p>
@@ -990,19 +945,7 @@
         <w:rPr>
           <w:lang w:val="en-US"/>
         </w:rPr>
-        <w:t>Photos</w:t>
-      </w:r>
-      <w:r>
-        <w:rPr>
-          <w:lang w:val="en-US"/>
-        </w:rPr>
-        <w:t xml:space="preserve"> </w:t>
-      </w:r>
-      <w:r>
-        <w:rPr>
-          <w:lang w:val="en-US"/>
-        </w:rPr>
-        <w:t>(View only)</w:t>
+        <w:t>Photos (View only)</w:t>
       </w:r>
     </w:p>
     <w:p>
@@ -1020,19 +963,7 @@
         <w:rPr>
           <w:lang w:val="en-US"/>
         </w:rPr>
-        <w:t>Diagnoses</w:t>
-      </w:r>
-      <w:r>
-        <w:rPr>
-          <w:lang w:val="en-US"/>
-        </w:rPr>
-        <w:t xml:space="preserve"> </w:t>
-      </w:r>
-      <w:r>
-        <w:rPr>
-          <w:lang w:val="en-US"/>
-        </w:rPr>
-        <w:t>(View only)</w:t>
+        <w:t>Diagnoses (View only)</w:t>
       </w:r>
     </w:p>
     <w:p>
@@ -1050,19 +981,7 @@
         <w:rPr>
           <w:lang w:val="en-US"/>
         </w:rPr>
-        <w:t>Prescriptions</w:t>
-      </w:r>
-      <w:r>
-        <w:rPr>
-          <w:lang w:val="en-US"/>
-        </w:rPr>
-        <w:t xml:space="preserve"> </w:t>
-      </w:r>
-      <w:r>
-        <w:rPr>
-          <w:lang w:val="en-US"/>
-        </w:rPr>
-        <w:t>(View only)</w:t>
+        <w:t>Prescriptions (View only)</w:t>
       </w:r>
     </w:p>
     <w:p>
@@ -1080,19 +999,7 @@
         <w:rPr>
           <w:lang w:val="en-US"/>
         </w:rPr>
-        <w:t>Status</w:t>
-      </w:r>
-      <w:r>
-        <w:rPr>
-          <w:lang w:val="en-US"/>
-        </w:rPr>
-        <w:t xml:space="preserve"> </w:t>
-      </w:r>
-      <w:r>
-        <w:rPr>
-          <w:lang w:val="en-US"/>
-        </w:rPr>
-        <w:t>(View only)</w:t>
+        <w:t>Status (View only)</w:t>
       </w:r>
     </w:p>
     <w:p>
@@ -1110,13 +1017,7 @@
         <w:rPr>
           <w:lang w:val="en-US"/>
         </w:rPr>
-        <w:t>Teaching</w:t>
-      </w:r>
-      <w:r>
-        <w:rPr>
-          <w:lang w:val="en-US"/>
-        </w:rPr>
-        <w:t xml:space="preserve"> Request Management</w:t>
+        <w:t>Teaching Request Management</w:t>
       </w:r>
     </w:p>
     <w:p>
@@ -1134,19 +1035,7 @@
         <w:rPr>
           <w:lang w:val="en-US"/>
         </w:rPr>
-        <w:t xml:space="preserve">Animal list with option to request </w:t>
-      </w:r>
-      <w:r>
-        <w:rPr>
-          <w:lang w:val="en-US"/>
-        </w:rPr>
-        <w:t>teaching time</w:t>
-      </w:r>
-      <w:r>
-        <w:rPr>
-          <w:lang w:val="en-US"/>
-        </w:rPr>
-        <w:t xml:space="preserve"> for an animal </w:t>
+        <w:t xml:space="preserve">Animal list with option to request teaching time for an animal </w:t>
       </w:r>
     </w:p>
     <w:p>
@@ -1207,6 +1096,27 @@
         </w:rPr>
         <w:t>Responsive</w:t>
       </w:r>
+    </w:p>
+    <w:p>
+      <w:pPr>
+        <w:rPr>
+          <w:lang w:val="en-US"/>
+        </w:rPr>
+      </w:pPr>
+    </w:p>
+    <w:p>
+      <w:pPr>
+        <w:rPr>
+          <w:lang w:val="en-US"/>
+        </w:rPr>
+      </w:pPr>
+    </w:p>
+    <w:p>
+      <w:pPr>
+        <w:rPr>
+          <w:lang w:val="en-US"/>
+        </w:rPr>
+      </w:pPr>
     </w:p>
     <w:p>
       <w:pPr>
@@ -2177,6 +2087,7 @@
     <w:lsdException w:name="HTML Sample" w:semiHidden="1" w:unhideWhenUsed="1"/>
     <w:lsdException w:name="HTML Typewriter" w:semiHidden="1" w:unhideWhenUsed="1"/>
     <w:lsdException w:name="HTML Variable" w:semiHidden="1" w:unhideWhenUsed="1"/>
+    <w:lsdException w:name="Normal Table" w:semiHidden="1" w:unhideWhenUsed="1"/>
     <w:lsdException w:name="annotation subject" w:semiHidden="1" w:unhideWhenUsed="1"/>
     <w:lsdException w:name="No List" w:semiHidden="1" w:unhideWhenUsed="1"/>
     <w:lsdException w:name="Outline List 1" w:semiHidden="1" w:unhideWhenUsed="1"/>
@@ -2223,8 +2134,10 @@
     <w:lsdException w:name="Table Subtle 2" w:semiHidden="1" w:unhideWhenUsed="1"/>
     <w:lsdException w:name="Table Web 1" w:semiHidden="1" w:unhideWhenUsed="1"/>
     <w:lsdException w:name="Table Web 2" w:semiHidden="1" w:unhideWhenUsed="1"/>
+    <w:lsdException w:name="Table Web 3" w:semiHidden="1" w:unhideWhenUsed="1"/>
     <w:lsdException w:name="Balloon Text" w:semiHidden="1" w:unhideWhenUsed="1"/>
     <w:lsdException w:name="Table Grid" w:uiPriority="39"/>
+    <w:lsdException w:name="Table Theme" w:semiHidden="1" w:unhideWhenUsed="1"/>
     <w:lsdException w:name="Placeholder Text" w:semiHidden="1"/>
     <w:lsdException w:name="No Spacing" w:uiPriority="1" w:qFormat="1"/>
     <w:lsdException w:name="Light Shading" w:uiPriority="60"/>

</xml_diff>

<commit_message>
User names now present everywhere.
</commit_message>
<xml_diff>
--- a/VetMed_Project_Checklist.docx
+++ b/VetMed_Project_Checklist.docx
@@ -150,11 +150,13 @@
           <w:numId w:val="2"/>
         </w:numPr>
         <w:rPr>
-          <w:lang w:val="en-US"/>
-        </w:rPr>
-      </w:pPr>
-      <w:r>
-        <w:rPr>
+          <w:highlight w:val="green"/>
+          <w:lang w:val="en-US"/>
+        </w:rPr>
+      </w:pPr>
+      <w:r>
+        <w:rPr>
+          <w:highlight w:val="green"/>
           <w:lang w:val="en-US"/>
         </w:rPr>
         <w:t>Comments</w:t>
@@ -168,11 +170,13 @@
           <w:numId w:val="2"/>
         </w:numPr>
         <w:rPr>
-          <w:lang w:val="en-US"/>
-        </w:rPr>
-      </w:pPr>
-      <w:r>
-        <w:rPr>
+          <w:highlight w:val="green"/>
+          <w:lang w:val="en-US"/>
+        </w:rPr>
+      </w:pPr>
+      <w:r>
+        <w:rPr>
+          <w:highlight w:val="green"/>
           <w:lang w:val="en-US"/>
         </w:rPr>
         <w:t>Status</w:t>
@@ -326,11 +330,13 @@
           <w:numId w:val="4"/>
         </w:numPr>
         <w:rPr>
-          <w:lang w:val="en-US"/>
-        </w:rPr>
-      </w:pPr>
-      <w:r>
-        <w:rPr>
+          <w:highlight w:val="green"/>
+          <w:lang w:val="en-US"/>
+        </w:rPr>
+      </w:pPr>
+      <w:r>
+        <w:rPr>
+          <w:highlight w:val="green"/>
           <w:lang w:val="en-US"/>
         </w:rPr>
         <w:t>Comments</w:t>
@@ -344,11 +350,13 @@
           <w:numId w:val="4"/>
         </w:numPr>
         <w:rPr>
-          <w:lang w:val="en-US"/>
-        </w:rPr>
-      </w:pPr>
-      <w:r>
-        <w:rPr>
+          <w:highlight w:val="green"/>
+          <w:lang w:val="en-US"/>
+        </w:rPr>
+      </w:pPr>
+      <w:r>
+        <w:rPr>
+          <w:highlight w:val="green"/>
           <w:lang w:val="en-US"/>
         </w:rPr>
         <w:t>Photos</w:t>
@@ -362,11 +370,13 @@
           <w:numId w:val="4"/>
         </w:numPr>
         <w:rPr>
-          <w:lang w:val="en-US"/>
-        </w:rPr>
-      </w:pPr>
-      <w:r>
-        <w:rPr>
+          <w:highlight w:val="green"/>
+          <w:lang w:val="en-US"/>
+        </w:rPr>
+      </w:pPr>
+      <w:r>
+        <w:rPr>
+          <w:highlight w:val="green"/>
           <w:lang w:val="en-US"/>
         </w:rPr>
         <w:t>Diagnoses</w:t>
@@ -380,11 +390,13 @@
           <w:numId w:val="4"/>
         </w:numPr>
         <w:rPr>
-          <w:lang w:val="en-US"/>
-        </w:rPr>
-      </w:pPr>
-      <w:r>
-        <w:rPr>
+          <w:highlight w:val="green"/>
+          <w:lang w:val="en-US"/>
+        </w:rPr>
+      </w:pPr>
+      <w:r>
+        <w:rPr>
+          <w:highlight w:val="green"/>
           <w:lang w:val="en-US"/>
         </w:rPr>
         <w:t>Prescriptions</w:t>
@@ -398,11 +410,13 @@
           <w:numId w:val="4"/>
         </w:numPr>
         <w:rPr>
-          <w:lang w:val="en-US"/>
-        </w:rPr>
-      </w:pPr>
-      <w:r>
-        <w:rPr>
+          <w:highlight w:val="green"/>
+          <w:lang w:val="en-US"/>
+        </w:rPr>
+      </w:pPr>
+      <w:r>
+        <w:rPr>
+          <w:highlight w:val="green"/>
           <w:lang w:val="en-US"/>
         </w:rPr>
         <w:t>Status</w:t>
@@ -556,11 +570,13 @@
           <w:numId w:val="1"/>
         </w:numPr>
         <w:rPr>
-          <w:lang w:val="en-US"/>
-        </w:rPr>
-      </w:pPr>
-      <w:r>
-        <w:rPr>
+          <w:highlight w:val="green"/>
+          <w:lang w:val="en-US"/>
+        </w:rPr>
+      </w:pPr>
+      <w:r>
+        <w:rPr>
+          <w:highlight w:val="green"/>
           <w:lang w:val="en-US"/>
         </w:rPr>
         <w:t>Comments</w:t>
@@ -574,11 +590,13 @@
           <w:numId w:val="1"/>
         </w:numPr>
         <w:rPr>
-          <w:lang w:val="en-US"/>
-        </w:rPr>
-      </w:pPr>
-      <w:r>
-        <w:rPr>
+          <w:highlight w:val="green"/>
+          <w:lang w:val="en-US"/>
+        </w:rPr>
+      </w:pPr>
+      <w:r>
+        <w:rPr>
+          <w:highlight w:val="green"/>
           <w:lang w:val="en-US"/>
         </w:rPr>
         <w:t>Photos</w:t>
@@ -592,11 +610,13 @@
           <w:numId w:val="1"/>
         </w:numPr>
         <w:rPr>
-          <w:lang w:val="en-US"/>
-        </w:rPr>
-      </w:pPr>
-      <w:r>
-        <w:rPr>
+          <w:highlight w:val="green"/>
+          <w:lang w:val="en-US"/>
+        </w:rPr>
+      </w:pPr>
+      <w:r>
+        <w:rPr>
+          <w:highlight w:val="green"/>
           <w:lang w:val="en-US"/>
         </w:rPr>
         <w:t>Diagnoses</w:t>
@@ -610,11 +630,13 @@
           <w:numId w:val="1"/>
         </w:numPr>
         <w:rPr>
-          <w:lang w:val="en-US"/>
-        </w:rPr>
-      </w:pPr>
-      <w:r>
-        <w:rPr>
+          <w:highlight w:val="green"/>
+          <w:lang w:val="en-US"/>
+        </w:rPr>
+      </w:pPr>
+      <w:r>
+        <w:rPr>
+          <w:highlight w:val="green"/>
           <w:lang w:val="en-US"/>
         </w:rPr>
         <w:t>Prescriptions</w:t>
@@ -628,11 +650,13 @@
           <w:numId w:val="1"/>
         </w:numPr>
         <w:rPr>
-          <w:lang w:val="en-US"/>
-        </w:rPr>
-      </w:pPr>
-      <w:r>
-        <w:rPr>
+          <w:highlight w:val="green"/>
+          <w:lang w:val="en-US"/>
+        </w:rPr>
+      </w:pPr>
+      <w:r>
+        <w:rPr>
+          <w:highlight w:val="green"/>
           <w:lang w:val="en-US"/>
         </w:rPr>
         <w:t>Status</w:t>
@@ -827,11 +851,13 @@
           <w:numId w:val="3"/>
         </w:numPr>
         <w:rPr>
-          <w:lang w:val="en-US"/>
-        </w:rPr>
-      </w:pPr>
-      <w:r>
-        <w:rPr>
+          <w:highlight w:val="green"/>
+          <w:lang w:val="en-US"/>
+        </w:rPr>
+      </w:pPr>
+      <w:r>
+        <w:rPr>
+          <w:highlight w:val="green"/>
           <w:lang w:val="en-US"/>
         </w:rPr>
         <w:t>Comments</w:t>
@@ -845,11 +871,13 @@
           <w:numId w:val="3"/>
         </w:numPr>
         <w:rPr>
-          <w:lang w:val="en-US"/>
-        </w:rPr>
-      </w:pPr>
-      <w:r>
-        <w:rPr>
+          <w:highlight w:val="green"/>
+          <w:lang w:val="en-US"/>
+        </w:rPr>
+      </w:pPr>
+      <w:r>
+        <w:rPr>
+          <w:highlight w:val="green"/>
           <w:lang w:val="en-US"/>
         </w:rPr>
         <w:t>Status (View only)</w:t>
@@ -983,11 +1011,13 @@
           <w:numId w:val="5"/>
         </w:numPr>
         <w:rPr>
-          <w:lang w:val="en-US"/>
-        </w:rPr>
-      </w:pPr>
-      <w:r>
-        <w:rPr>
+          <w:highlight w:val="green"/>
+          <w:lang w:val="en-US"/>
+        </w:rPr>
+      </w:pPr>
+      <w:r>
+        <w:rPr>
+          <w:highlight w:val="green"/>
           <w:lang w:val="en-US"/>
         </w:rPr>
         <w:t>Comments</w:t>
@@ -1001,11 +1031,13 @@
           <w:numId w:val="5"/>
         </w:numPr>
         <w:rPr>
-          <w:lang w:val="en-US"/>
-        </w:rPr>
-      </w:pPr>
-      <w:r>
-        <w:rPr>
+          <w:highlight w:val="green"/>
+          <w:lang w:val="en-US"/>
+        </w:rPr>
+      </w:pPr>
+      <w:r>
+        <w:rPr>
+          <w:highlight w:val="green"/>
           <w:lang w:val="en-US"/>
         </w:rPr>
         <w:t>Photos (View only)</w:t>
@@ -1019,11 +1051,13 @@
           <w:numId w:val="5"/>
         </w:numPr>
         <w:rPr>
-          <w:lang w:val="en-US"/>
-        </w:rPr>
-      </w:pPr>
-      <w:r>
-        <w:rPr>
+          <w:highlight w:val="green"/>
+          <w:lang w:val="en-US"/>
+        </w:rPr>
+      </w:pPr>
+      <w:r>
+        <w:rPr>
+          <w:highlight w:val="green"/>
           <w:lang w:val="en-US"/>
         </w:rPr>
         <w:t>Diagnoses (View only)</w:t>
@@ -1037,11 +1071,13 @@
           <w:numId w:val="5"/>
         </w:numPr>
         <w:rPr>
-          <w:lang w:val="en-US"/>
-        </w:rPr>
-      </w:pPr>
-      <w:r>
-        <w:rPr>
+          <w:highlight w:val="green"/>
+          <w:lang w:val="en-US"/>
+        </w:rPr>
+      </w:pPr>
+      <w:r>
+        <w:rPr>
+          <w:highlight w:val="green"/>
           <w:lang w:val="en-US"/>
         </w:rPr>
         <w:t>Prescriptions (View only)</w:t>
@@ -1055,11 +1091,13 @@
           <w:numId w:val="5"/>
         </w:numPr>
         <w:rPr>
-          <w:lang w:val="en-US"/>
-        </w:rPr>
-      </w:pPr>
-      <w:r>
-        <w:rPr>
+          <w:highlight w:val="green"/>
+          <w:lang w:val="en-US"/>
+        </w:rPr>
+      </w:pPr>
+      <w:r>
+        <w:rPr>
+          <w:highlight w:val="green"/>
           <w:lang w:val="en-US"/>
         </w:rPr>
         <w:t>Status (View only)</w:t>
@@ -1120,6 +1158,7 @@
       </w:pPr>
       <w:r>
         <w:rPr>
+          <w:highlight w:val="green"/>
           <w:lang w:val="en-US"/>
         </w:rPr>
         <w:t>Location and alerts for animal?</w:t>
@@ -1133,6 +1172,7 @@
       </w:pPr>
       <w:r>
         <w:rPr>
+          <w:highlight w:val="green"/>
           <w:lang w:val="en-US"/>
         </w:rPr>
         <w:t>100 simultaneous users (concurrency)</w:t>
@@ -1146,6 +1186,7 @@
       </w:pPr>
       <w:r>
         <w:rPr>
+          <w:highlight w:val="green"/>
           <w:lang w:val="en-US"/>
         </w:rPr>
         <w:t>All browsers</w:t>

</xml_diff>